<commit_message>
add how shield working
</commit_message>
<xml_diff>
--- a/Spells.docx
+++ b/Spells.docx
@@ -13,7 +13,13 @@
         <w:rPr>
           <w:lang w:val="fr-FR"/>
         </w:rPr>
-        <w:t>Attaque normale :</w:t>
+        <w:t>Normal attack</w:t>
+      </w:r>
+      <w:r>
+        <w:rPr>
+          <w:lang w:val="fr-FR"/>
+        </w:rPr>
+        <w:t> :</w:t>
       </w:r>
     </w:p>
     <w:p>
@@ -26,10 +32,55 @@
         <w:rPr>
           <w:lang w:val="fr-FR"/>
         </w:rPr>
-        <w:t>Attaque de base, l’animation dépend de l’arme. Inflige (100-shield_real(ennemie))% POW dégâts.</w:t>
+        <w:t>Normal attack, depends on you weapon</w:t>
+      </w:r>
+      <w:r>
+        <w:rPr>
+          <w:lang w:val="fr-FR"/>
+        </w:rPr>
+        <w:t xml:space="preserve">. Inflige (100-shield_real(ennemie))% POW </w:t>
+      </w:r>
+      <w:r>
+        <w:rPr>
+          <w:lang w:val="fr-FR"/>
+        </w:rPr>
+        <w:t>damage before spell shield reduction.</w:t>
+      </w:r>
+    </w:p>
+    <w:p>
+      <w:pPr>
+        <w:pStyle w:val="Titre2"/>
+        <w:rPr>
+          <w:lang w:val="fr-FR"/>
+        </w:rPr>
+      </w:pPr>
+      <w:r>
+        <w:rPr>
+          <w:lang w:val="fr-FR"/>
+        </w:rPr>
+        <w:t>Swift Hit :</w:t>
+      </w:r>
+      <w:r>
+        <w:rPr>
+          <w:lang w:val="fr-FR"/>
+        </w:rPr>
+        <w:t xml:space="preserve"> (Level one, during the second combat against rats).</w:t>
       </w:r>
       <w:bookmarkStart w:id="0" w:name="_GoBack"/>
       <w:bookmarkEnd w:id="0"/>
+    </w:p>
+    <w:p>
+      <w:pPr>
+        <w:rPr>
+          <w:lang w:val="fr-FR"/>
+        </w:rPr>
+      </w:pPr>
+      <w:r>
+        <w:rPr>
+          <w:lang w:val="fr-FR"/>
+        </w:rPr>
+        <w:t>Scale with your velocity, deals 110%POW+VEL/2 damage before shield reduction. ManaCost=10+5*level . During Swift Hit, you gain 20% chance of critical hit.</w:t>
+      </w:r>
     </w:p>
     <w:sectPr>
       <w:pgSz w:w="12240" w:h="15840"/>
@@ -225,6 +276,28 @@
       <w:szCs w:val="26"/>
     </w:rPr>
   </w:style>
+  <w:style w:type="paragraph" w:styleId="Titre3">
+    <w:name w:val="heading 3"/>
+    <w:basedOn w:val="Normal"/>
+    <w:next w:val="Normal"/>
+    <w:link w:val="Titre3Car"/>
+    <w:uiPriority w:val="9"/>
+    <w:unhideWhenUsed/>
+    <w:qFormat/>
+    <w:rsid w:val="00B504D6"/>
+    <w:pPr>
+      <w:keepNext/>
+      <w:keepLines/>
+      <w:spacing w:before="200" w:after="0"/>
+      <w:outlineLvl w:val="2"/>
+    </w:pPr>
+    <w:rPr>
+      <w:rFonts w:asciiTheme="majorHAnsi" w:eastAsiaTheme="majorEastAsia" w:hAnsiTheme="majorHAnsi" w:cstheme="majorBidi"/>
+      <w:b/>
+      <w:bCs/>
+      <w:color w:val="4F81BD" w:themeColor="accent1"/>
+    </w:rPr>
+  </w:style>
   <w:style w:type="character" w:default="1" w:styleId="Policepardfaut">
     <w:name w:val="Default Paragraph Font"/>
     <w:uiPriority w:val="1"/>
@@ -265,6 +338,19 @@
       <w:color w:val="4F81BD" w:themeColor="accent1"/>
       <w:sz w:val="26"/>
       <w:szCs w:val="26"/>
+    </w:rPr>
+  </w:style>
+  <w:style w:type="character" w:customStyle="1" w:styleId="Titre3Car">
+    <w:name w:val="Titre 3 Car"/>
+    <w:basedOn w:val="Policepardfaut"/>
+    <w:link w:val="Titre3"/>
+    <w:uiPriority w:val="9"/>
+    <w:rsid w:val="00B504D6"/>
+    <w:rPr>
+      <w:rFonts w:asciiTheme="majorHAnsi" w:eastAsiaTheme="majorEastAsia" w:hAnsiTheme="majorHAnsi" w:cstheme="majorBidi"/>
+      <w:b/>
+      <w:bCs/>
+      <w:color w:val="4F81BD" w:themeColor="accent1"/>
     </w:rPr>
   </w:style>
 </w:styles>
@@ -454,6 +540,28 @@
       <w:szCs w:val="26"/>
     </w:rPr>
   </w:style>
+  <w:style w:type="paragraph" w:styleId="Titre3">
+    <w:name w:val="heading 3"/>
+    <w:basedOn w:val="Normal"/>
+    <w:next w:val="Normal"/>
+    <w:link w:val="Titre3Car"/>
+    <w:uiPriority w:val="9"/>
+    <w:unhideWhenUsed/>
+    <w:qFormat/>
+    <w:rsid w:val="00B504D6"/>
+    <w:pPr>
+      <w:keepNext/>
+      <w:keepLines/>
+      <w:spacing w:before="200" w:after="0"/>
+      <w:outlineLvl w:val="2"/>
+    </w:pPr>
+    <w:rPr>
+      <w:rFonts w:asciiTheme="majorHAnsi" w:eastAsiaTheme="majorEastAsia" w:hAnsiTheme="majorHAnsi" w:cstheme="majorBidi"/>
+      <w:b/>
+      <w:bCs/>
+      <w:color w:val="4F81BD" w:themeColor="accent1"/>
+    </w:rPr>
+  </w:style>
   <w:style w:type="character" w:default="1" w:styleId="Policepardfaut">
     <w:name w:val="Default Paragraph Font"/>
     <w:uiPriority w:val="1"/>
@@ -494,6 +602,19 @@
       <w:color w:val="4F81BD" w:themeColor="accent1"/>
       <w:sz w:val="26"/>
       <w:szCs w:val="26"/>
+    </w:rPr>
+  </w:style>
+  <w:style w:type="character" w:customStyle="1" w:styleId="Titre3Car">
+    <w:name w:val="Titre 3 Car"/>
+    <w:basedOn w:val="Policepardfaut"/>
+    <w:link w:val="Titre3"/>
+    <w:uiPriority w:val="9"/>
+    <w:rsid w:val="00B504D6"/>
+    <w:rPr>
+      <w:rFonts w:asciiTheme="majorHAnsi" w:eastAsiaTheme="majorEastAsia" w:hAnsiTheme="majorHAnsi" w:cstheme="majorBidi"/>
+      <w:b/>
+      <w:bCs/>
+      <w:color w:val="4F81BD" w:themeColor="accent1"/>
     </w:rPr>
   </w:style>
 </w:styles>

</xml_diff>

<commit_message>
updating monsters spells design and stats
</commit_message>
<xml_diff>
--- a/Spells.docx
+++ b/Spells.docx
@@ -66,20 +66,360 @@
         </w:rPr>
         <w:t xml:space="preserve"> (Level one, during the second combat against rats).</w:t>
       </w:r>
+    </w:p>
+    <w:p>
+      <w:pPr>
+        <w:rPr>
+          <w:lang w:val="fr-FR"/>
+        </w:rPr>
+      </w:pPr>
+      <w:r>
+        <w:rPr>
+          <w:lang w:val="fr-FR"/>
+        </w:rPr>
+        <w:t xml:space="preserve">Single target. </w:t>
+      </w:r>
+      <w:r>
+        <w:rPr>
+          <w:lang w:val="fr-FR"/>
+        </w:rPr>
+        <w:t>Scale with your velocity, deals 1</w:t>
+      </w:r>
+      <w:r>
+        <w:rPr>
+          <w:lang w:val="fr-FR"/>
+        </w:rPr>
+        <w:t>00</w:t>
+      </w:r>
+      <w:r>
+        <w:rPr>
+          <w:lang w:val="fr-FR"/>
+        </w:rPr>
+        <w:t>%POW+VEL/</w:t>
+      </w:r>
+      <w:r>
+        <w:rPr>
+          <w:lang w:val="fr-FR"/>
+        </w:rPr>
+        <w:t>(</w:t>
+      </w:r>
+      <w:r>
+        <w:rPr>
+          <w:lang w:val="fr-FR"/>
+        </w:rPr>
+        <w:t>2</w:t>
+      </w:r>
+      <w:r>
+        <w:rPr>
+          <w:lang w:val="fr-FR"/>
+        </w:rPr>
+        <w:t>.3-E(level/5))</w:t>
+      </w:r>
+      <w:r>
+        <w:rPr>
+          <w:lang w:val="fr-FR"/>
+        </w:rPr>
+        <w:t xml:space="preserve"> damage before</w:t>
+      </w:r>
+      <w:r>
+        <w:rPr>
+          <w:lang w:val="fr-FR"/>
+        </w:rPr>
+        <w:t xml:space="preserve"> shield reduction. ManaCost=10+20</w:t>
+      </w:r>
+      <w:r>
+        <w:rPr>
+          <w:lang w:val="fr-FR"/>
+        </w:rPr>
+        <w:t>*</w:t>
+      </w:r>
+      <w:r>
+        <w:rPr>
+          <w:lang w:val="fr-FR"/>
+        </w:rPr>
+        <w:t>E(</w:t>
+      </w:r>
+      <w:r>
+        <w:rPr>
+          <w:lang w:val="fr-FR"/>
+        </w:rPr>
+        <w:t>level</w:t>
+      </w:r>
+      <w:r>
+        <w:rPr>
+          <w:lang w:val="fr-FR"/>
+        </w:rPr>
+        <w:t>/5)</w:t>
+      </w:r>
+      <w:r>
+        <w:rPr>
+          <w:lang w:val="fr-FR"/>
+        </w:rPr>
+        <w:t> . During Swift Hit, you gain 20% chance of critical hit.</w:t>
+      </w:r>
+    </w:p>
+    <w:p>
+      <w:pPr>
+        <w:pStyle w:val="Titre2"/>
+        <w:rPr>
+          <w:lang w:val="fr-FR"/>
+        </w:rPr>
+      </w:pPr>
+      <w:r>
+        <w:rPr>
+          <w:lang w:val="fr-FR"/>
+        </w:rPr>
+        <w:t>Fire B</w:t>
+      </w:r>
+      <w:r>
+        <w:rPr>
+          <w:lang w:val="fr-FR"/>
+        </w:rPr>
+        <w:t>all</w:t>
+      </w:r>
+      <w:r>
+        <w:rPr>
+          <w:lang w:val="fr-FR"/>
+        </w:rPr>
+        <w:t> :</w:t>
+      </w:r>
+      <w:r>
+        <w:rPr>
+          <w:lang w:val="fr-FR"/>
+        </w:rPr>
+        <w:t xml:space="preserve"> (Level 3</w:t>
+      </w:r>
+      <w:r>
+        <w:rPr>
+          <w:lang w:val="fr-FR"/>
+        </w:rPr>
+        <w:t>,</w:t>
+      </w:r>
+      <w:r>
+        <w:rPr>
+          <w:lang w:val="fr-FR"/>
+        </w:rPr>
+        <w:t xml:space="preserve"> </w:t>
+      </w:r>
+      <w:r>
+        <w:rPr>
+          <w:lang w:val="fr-FR"/>
+        </w:rPr>
+        <w:t>b</w:t>
+      </w:r>
+      <w:r>
+        <w:rPr>
+          <w:lang w:val="fr-FR"/>
+        </w:rPr>
+        <w:t>ecause you always need one</w:t>
+      </w:r>
+      <w:r>
+        <w:rPr>
+          <w:lang w:val="fr-FR"/>
+        </w:rPr>
+        <w:t xml:space="preserve"> fireball</w:t>
+      </w:r>
+      <w:r>
+        <w:rPr>
+          <w:lang w:val="fr-FR"/>
+        </w:rPr>
+        <w:t>)</w:t>
+      </w:r>
+    </w:p>
+    <w:p>
+      <w:pPr>
+        <w:rPr>
+          <w:lang w:val="fr-FR"/>
+        </w:rPr>
+      </w:pPr>
+      <w:r>
+        <w:rPr>
+          <w:lang w:val="fr-FR"/>
+        </w:rPr>
+        <w:t>Single Target. Deals 150+</w:t>
+      </w:r>
+      <w:r>
+        <w:rPr>
+          <w:lang w:val="fr-FR"/>
+        </w:rPr>
+        <w:t>25</w:t>
+      </w:r>
+      <w:r>
+        <w:rPr>
+          <w:lang w:val="fr-FR"/>
+        </w:rPr>
+        <w:t>*E(level/6)%POW and has 15+CHANCE/2% chance to trigger Scalding (SCA) effect.</w:t>
+      </w:r>
+    </w:p>
+    <w:p>
+      <w:pPr>
+        <w:rPr>
+          <w:lang w:val="fr-FR"/>
+        </w:rPr>
+      </w:pPr>
+      <w:r>
+        <w:rPr>
+          <w:lang w:val="fr-FR"/>
+        </w:rPr>
+        <w:t>ManaCost=40+</w:t>
+      </w:r>
+      <w:r>
+        <w:rPr>
+          <w:lang w:val="fr-FR"/>
+        </w:rPr>
+        <w:t>25</w:t>
+      </w:r>
+      <w:r>
+        <w:rPr>
+          <w:lang w:val="fr-FR"/>
+        </w:rPr>
+        <w:t>*E(level/6).</w:t>
+      </w:r>
+    </w:p>
+    <w:p>
+      <w:pPr>
+        <w:pStyle w:val="Titre2"/>
+        <w:rPr>
+          <w:lang w:val="fr-FR"/>
+        </w:rPr>
+      </w:pPr>
+      <w:r>
+        <w:rPr>
+          <w:lang w:val="fr-FR"/>
+        </w:rPr>
+        <w:t>Greed : (level 4, because we all love maney)</w:t>
+      </w:r>
+    </w:p>
+    <w:p>
+      <w:pPr>
+        <w:rPr>
+          <w:lang w:val="fr-FR"/>
+        </w:rPr>
+      </w:pPr>
+      <w:r>
+        <w:rPr>
+          <w:lang w:val="fr-FR"/>
+        </w:rPr>
+        <w:t>Increase 8+7*E(level/5)% of final ??? (money) and 5+3.5*E(level/5)% the chance of reward (the objects).</w:t>
+      </w:r>
+    </w:p>
+    <w:p>
+      <w:pPr>
+        <w:rPr>
+          <w:lang w:val="fr-FR"/>
+        </w:rPr>
+      </w:pPr>
+      <w:r>
+        <w:rPr>
+          <w:lang w:val="fr-FR"/>
+        </w:rPr>
+        <w:t>Cost=2+E(level/5) of your actual HP (well money is sweat is blood right ?)</w:t>
+      </w:r>
       <w:bookmarkStart w:id="0" w:name="_GoBack"/>
       <w:bookmarkEnd w:id="0"/>
-    </w:p>
-    <w:p>
-      <w:pPr>
-        <w:rPr>
-          <w:lang w:val="fr-FR"/>
-        </w:rPr>
-      </w:pPr>
-      <w:r>
-        <w:rPr>
-          <w:lang w:val="fr-FR"/>
-        </w:rPr>
-        <w:t>Scale with your velocity, deals 110%POW+VEL/2 damage before shield reduction. ManaCost=10+5*level . During Swift Hit, you gain 20% chance of critical hit.</w:t>
+      <w:r>
+        <w:rPr>
+          <w:lang w:val="fr-FR"/>
+        </w:rPr>
+        <w:t xml:space="preserve"> </w:t>
+      </w:r>
+    </w:p>
+    <w:p>
+      <w:pPr>
+        <w:pStyle w:val="Titre2"/>
+        <w:rPr>
+          <w:lang w:val="fr-FR"/>
+        </w:rPr>
+      </w:pPr>
+      <w:r>
+        <w:rPr>
+          <w:lang w:val="fr-FR"/>
+        </w:rPr>
+        <w:t>Rain of swords : (level 5, don’t ask me how he can have so many swords…)</w:t>
+      </w:r>
+    </w:p>
+    <w:p>
+      <w:pPr>
+        <w:rPr>
+          <w:lang w:val="fr-FR"/>
+        </w:rPr>
+      </w:pPr>
+      <w:r>
+        <w:rPr>
+          <w:lang w:val="fr-FR"/>
+        </w:rPr>
+        <w:t>All ennemies. Deals 70+</w:t>
+      </w:r>
+      <w:r>
+        <w:rPr>
+          <w:lang w:val="fr-FR"/>
+        </w:rPr>
+        <w:t>14</w:t>
+      </w:r>
+      <w:r>
+        <w:rPr>
+          <w:lang w:val="fr-FR"/>
+        </w:rPr>
+        <w:t>*E(level/5)%POW, apply all on-hits effects.</w:t>
+      </w:r>
+    </w:p>
+    <w:p>
+      <w:pPr>
+        <w:rPr>
+          <w:lang w:val="fr-FR"/>
+        </w:rPr>
+      </w:pPr>
+      <w:r>
+        <w:rPr>
+          <w:lang w:val="fr-FR"/>
+        </w:rPr>
+        <w:t>ManaCost =</w:t>
+      </w:r>
+      <w:r>
+        <w:rPr>
+          <w:lang w:val="fr-FR"/>
+        </w:rPr>
+        <w:t xml:space="preserve"> 80+38*E(level/5)</w:t>
+      </w:r>
+    </w:p>
+    <w:p>
+      <w:pPr>
+        <w:pStyle w:val="Titre2"/>
+        <w:rPr>
+          <w:lang w:val="fr-FR"/>
+        </w:rPr>
+      </w:pPr>
+      <w:r>
+        <w:rPr>
+          <w:lang w:val="fr-FR"/>
+        </w:rPr>
+        <w:t>Resolve : (level 8, The hero is angry)</w:t>
+      </w:r>
+    </w:p>
+    <w:p>
+      <w:pPr>
+        <w:rPr>
+          <w:lang w:val="fr-FR"/>
+        </w:rPr>
+      </w:pPr>
+      <w:r>
+        <w:rPr>
+          <w:lang w:val="fr-FR"/>
+        </w:rPr>
+        <w:t>Single targets. Remove 1+E(level/5) negative effects. Will remove randomly if necessary.</w:t>
+      </w:r>
+    </w:p>
+    <w:p>
+      <w:pPr>
+        <w:rPr>
+          <w:lang w:val="fr-FR"/>
+        </w:rPr>
+      </w:pPr>
+      <w:r>
+        <w:rPr>
+          <w:lang w:val="fr-FR"/>
+        </w:rPr>
+        <w:t>ManaCost=25+15*E(level/5)</w:t>
       </w:r>
     </w:p>
     <w:sectPr>

</xml_diff>